<commit_message>
ADD: report after checking
</commit_message>
<xml_diff>
--- a/lab_02/Брянская_ИУ7_52_2.docx
+++ b/lab_02/Брянская_ИУ7_52_2.docx
@@ -1222,7 +1222,39 @@
           <w:szCs w:val="28"/>
           <w:shd w:val="clear" w:color="auto" w:fill="FFFFFF"/>
         </w:rPr>
-        <w:t>С клавиатуры считывается число N. Далее считывается N строк. Необходимо создать массив и сохранять в него строки только с четной длинной. Получившийся массив необходимо преобразовать в строку JSON и сохранить в файл.</w:t>
+        <w:t>С клавиатуры считывается число N. Далее считывается N строк. Необходимо создать массив и сохранять в него строки только с четн</w:t>
+      </w:r>
+      <w:r>
+        <w:rPr>
+          <w:rFonts w:ascii="Times New Roman" w:hAnsi="Times New Roman" w:cs="Times New Roman"/>
+          <w:color w:val="24292E"/>
+          <w:sz w:val="28"/>
+          <w:szCs w:val="28"/>
+          <w:shd w:val="clear" w:color="auto" w:fill="FFFFFF"/>
+        </w:rPr>
+        <w:t>ой дли</w:t>
+      </w:r>
+      <w:r>
+        <w:rPr>
+          <w:rFonts w:ascii="Times New Roman" w:hAnsi="Times New Roman" w:cs="Times New Roman"/>
+          <w:color w:val="24292E"/>
+          <w:sz w:val="28"/>
+          <w:szCs w:val="28"/>
+          <w:shd w:val="clear" w:color="auto" w:fill="FFFFFF"/>
+        </w:rPr>
+        <w:t xml:space="preserve">ной. Получившийся массив необходимо преобразовать в строку JSON и сохранить </w:t>
+      </w:r>
+      <w:bookmarkStart w:id="0" w:name="_GoBack"/>
+      <w:bookmarkEnd w:id="0"/>
+      <w:r>
+        <w:rPr>
+          <w:rFonts w:ascii="Times New Roman" w:hAnsi="Times New Roman" w:cs="Times New Roman"/>
+          <w:color w:val="24292E"/>
+          <w:sz w:val="28"/>
+          <w:szCs w:val="28"/>
+          <w:shd w:val="clear" w:color="auto" w:fill="FFFFFF"/>
+        </w:rPr>
+        <w:t>в файл.</w:t>
       </w:r>
     </w:p>
     <w:p>
@@ -5206,6 +5238,7 @@
       </w:pPr>
       <w:r>
         <w:rPr>
+          <w:noProof/>
           <w:color w:val="24292E"/>
           <w:sz w:val="28"/>
           <w:szCs w:val="28"/>
@@ -5287,6 +5320,7 @@
       </w:pPr>
       <w:r>
         <w:rPr>
+          <w:noProof/>
           <w:color w:val="24292E"/>
           <w:sz w:val="28"/>
           <w:szCs w:val="28"/>
@@ -5395,11 +5429,11 @@
       </w:pPr>
       <w:r>
         <w:rPr>
-          <w:color w:val="24292E"/>
-          <w:sz w:val="28"/>
-          <w:szCs w:val="28"/>
-          <w:shd w:val="clear" w:color="auto" w:fill="FFFFFF"/>
-          <w:lang w:val="en-US"/>
+          <w:noProof/>
+          <w:color w:val="24292E"/>
+          <w:sz w:val="28"/>
+          <w:szCs w:val="28"/>
+          <w:shd w:val="clear" w:color="auto" w:fill="FFFFFF"/>
         </w:rPr>
         <w:lastRenderedPageBreak/>
         <w:drawing>
@@ -5454,6 +5488,7 @@
       </w:pPr>
       <w:r>
         <w:rPr>
+          <w:noProof/>
           <w:color w:val="24292E"/>
           <w:sz w:val="28"/>
           <w:szCs w:val="28"/>
@@ -5535,6 +5570,7 @@
       </w:pPr>
       <w:r>
         <w:rPr>
+          <w:noProof/>
           <w:color w:val="24292E"/>
           <w:sz w:val="28"/>
           <w:szCs w:val="28"/>
@@ -5615,6 +5651,7 @@
       </w:pPr>
       <w:r>
         <w:rPr>
+          <w:noProof/>
           <w:color w:val="24292E"/>
           <w:sz w:val="28"/>
           <w:szCs w:val="28"/>
@@ -7388,6 +7425,7 @@
       </w:pPr>
       <w:r>
         <w:rPr>
+          <w:noProof/>
           <w:color w:val="24292E"/>
           <w:sz w:val="28"/>
           <w:szCs w:val="28"/>
@@ -7445,6 +7483,7 @@
       </w:pPr>
       <w:r>
         <w:rPr>
+          <w:noProof/>
           <w:color w:val="24292E"/>
           <w:sz w:val="28"/>
           <w:szCs w:val="28"/>
@@ -7525,6 +7564,7 @@
       </w:pPr>
       <w:r>
         <w:rPr>
+          <w:noProof/>
           <w:color w:val="24292E"/>
           <w:sz w:val="28"/>
           <w:szCs w:val="28"/>
@@ -7606,6 +7646,7 @@
       </w:pPr>
       <w:r>
         <w:rPr>
+          <w:noProof/>
           <w:color w:val="24292E"/>
           <w:sz w:val="28"/>
           <w:szCs w:val="28"/>
@@ -8404,18 +8445,7 @@
           <w:szCs w:val="28"/>
           <w:shd w:val="clear" w:color="auto" w:fill="FFFFFF"/>
         </w:rPr>
-        <w:t>страницами, серверами. Были выполнены соответствующие задания</w:t>
-      </w:r>
-      <w:bookmarkStart w:id="0" w:name="_GoBack"/>
-      <w:bookmarkEnd w:id="0"/>
-      <w:r>
-        <w:rPr>
-          <w:color w:val="24292E"/>
-          <w:sz w:val="28"/>
-          <w:szCs w:val="28"/>
-          <w:shd w:val="clear" w:color="auto" w:fill="FFFFFF"/>
-        </w:rPr>
-        <w:t xml:space="preserve"> на закрепление данного материала и составлен подробный отчет о работе.</w:t>
+        <w:t>страницами, серверами. Были выполнены соответствующие задания на закрепление данного материала и составлен подробный отчет о работе.</w:t>
       </w:r>
     </w:p>
     <w:sectPr>

</xml_diff>